<commit_message>
Tutorial, accurate multisource toggle
</commit_message>
<xml_diff>
--- a/report/ReportPool.docx
+++ b/report/ReportPool.docx
@@ -4,11 +4,9 @@
   <w:body>
     <w:p/>
     <w:p>
-      <w:proofErr w:type="spellStart"/>
       <w:r>
         <w:t>Implémentation</w:t>
       </w:r>
-      <w:proofErr w:type="spellEnd"/>
     </w:p>
     <w:p/>
     <w:p>
@@ -87,15 +85,7 @@
         <w:t xml:space="preserve"> a vertex array (array of Vector3) and a triangle array (</w:t>
       </w:r>
       <w:r>
-        <w:t xml:space="preserve">sets of 3 indexes stored in an </w:t>
-      </w:r>
-      <w:proofErr w:type="spellStart"/>
-      <w:r>
-        <w:t>int</w:t>
-      </w:r>
-      <w:proofErr w:type="spellEnd"/>
-      <w:r>
-        <w:t xml:space="preserve"> </w:t>
+        <w:t xml:space="preserve">sets of 3 indexes stored in an int </w:t>
       </w:r>
       <w:r>
         <w:t>array)</w:t>
@@ -119,26 +109,13 @@
         <w:t>edge representation</w:t>
       </w:r>
       <w:r>
-        <w:t xml:space="preserve">, defined in </w:t>
-      </w:r>
-      <w:proofErr w:type="spellStart"/>
-      <w:r>
-        <w:t>Geometry.cs</w:t>
-      </w:r>
-      <w:proofErr w:type="spellEnd"/>
+        <w:t>, defined in Geometry.cs</w:t>
+      </w:r>
       <w:r>
         <w:t>.</w:t>
       </w:r>
       <w:r>
-        <w:t xml:space="preserve"> The conversion can be done in time of </w:t>
-      </w:r>
-      <w:proofErr w:type="gramStart"/>
-      <w:r>
-        <w:t>O(</w:t>
-      </w:r>
-      <w:proofErr w:type="gramEnd"/>
-      <w:r>
-        <w:t>nd</w:t>
+        <w:t xml:space="preserve"> The conversion can be done in time of O(nd</w:t>
       </w:r>
       <w:r>
         <w:rPr>
@@ -230,31 +207,13 @@
         <w:t>-like boundaries blocking the way. To cope with this, we implemented a method to weld all overlapping vertices</w:t>
       </w:r>
       <w:r>
-        <w:t xml:space="preserve"> with a complexity of </w:t>
-      </w:r>
-      <w:proofErr w:type="gramStart"/>
-      <w:r>
-        <w:t>O(</w:t>
-      </w:r>
-      <w:proofErr w:type="spellStart"/>
-      <w:proofErr w:type="gramEnd"/>
-      <w:r>
-        <w:t>nlogn</w:t>
-      </w:r>
-      <w:proofErr w:type="spellEnd"/>
-      <w:r>
-        <w:t>),</w:t>
+        <w:t xml:space="preserve"> with a complexity of O(nlogn),</w:t>
       </w:r>
       <w:r>
         <w:t xml:space="preserve"> based on </w:t>
       </w:r>
-      <w:proofErr w:type="spellStart"/>
-      <w:r>
-        <w:t>kdTree</w:t>
-      </w:r>
-      <w:proofErr w:type="spellEnd"/>
-      <w:r>
-        <w:t xml:space="preserve"> </w:t>
+      <w:r>
+        <w:t xml:space="preserve">kdTree </w:t>
       </w:r>
       <w:r>
         <w:t>range searching.</w:t>
@@ -266,16 +225,8 @@
         <w:rPr>
           <w:rFonts w:hint="eastAsia"/>
         </w:rPr>
-        <w:t xml:space="preserve">Matrix </w:t>
-      </w:r>
-      <w:proofErr w:type="spellStart"/>
-      <w:r>
-        <w:rPr>
-          <w:rFonts w:hint="eastAsia"/>
-        </w:rPr>
-        <w:t>precalculation</w:t>
-      </w:r>
-      <w:proofErr w:type="spellEnd"/>
+        <w:t>Matrix precalculation</w:t>
+      </w:r>
     </w:p>
     <w:p>
       <w:pPr>
@@ -306,40 +257,19 @@
         <w:t xml:space="preserve"> </w:t>
       </w:r>
       <w:r>
-        <w:t xml:space="preserve">unweighted </w:t>
-      </w:r>
-      <w:proofErr w:type="spellStart"/>
-      <w:r>
-        <w:t>laplaci</w:t>
+        <w:t>unweighted laplaci</w:t>
       </w:r>
       <w:r>
         <w:t>a</w:t>
       </w:r>
       <w:r>
-        <w:t>n</w:t>
-      </w:r>
-      <w:proofErr w:type="spellEnd"/>
-      <w:r>
-        <w:t xml:space="preserve"> matrix </w:t>
+        <w:t xml:space="preserve">n matrix </w:t>
       </w:r>
       <w:r>
         <w:t>-</w:t>
       </w:r>
-      <w:proofErr w:type="spellStart"/>
-      <w:r>
-        <w:t>Lc</w:t>
-      </w:r>
-      <w:proofErr w:type="spellEnd"/>
-      <w:r>
-        <w:t>, and the matrices A-</w:t>
-      </w:r>
-      <w:proofErr w:type="spellStart"/>
-      <w:r>
-        <w:t>tLc</w:t>
-      </w:r>
-      <w:proofErr w:type="spellEnd"/>
-      <w:r>
-        <w:t xml:space="preserve"> adapted to 2 different boundary conditions (if there are boundaries)</w:t>
+      <w:r>
+        <w:t>Lc, and the matrices A-tLc adapted to 2 different boundary conditions (if there are boundaries)</w:t>
       </w:r>
       <w:r>
         <w:t xml:space="preserve">. </w:t>
@@ -349,19 +279,11 @@
       <w:pPr>
         <w:ind w:firstLine="210"/>
       </w:pPr>
-      <w:proofErr w:type="spellStart"/>
       <w:r>
         <w:rPr>
           <w:rFonts w:hint="eastAsia"/>
         </w:rPr>
-        <w:t>Dirichlet</w:t>
-      </w:r>
-      <w:proofErr w:type="spellEnd"/>
-      <w:r>
-        <w:rPr>
-          <w:rFonts w:hint="eastAsia"/>
-        </w:rPr>
-        <w:t xml:space="preserve"> condition</w:t>
+        <w:t>Dirichlet condition</w:t>
       </w:r>
       <w:r>
         <w:t xml:space="preserve"> – We </w:t>
@@ -384,21 +306,13 @@
         <w:t xml:space="preserve"> </w:t>
       </w:r>
       <w:r>
-        <w:t xml:space="preserve">The original </w:t>
-      </w:r>
-      <w:proofErr w:type="spellStart"/>
-      <w:r>
-        <w:t>laplaci</w:t>
+        <w:t>The original laplaci</w:t>
       </w:r>
       <w:r>
         <w:t>a</w:t>
       </w:r>
       <w:r>
-        <w:t>n</w:t>
-      </w:r>
-      <w:proofErr w:type="spellEnd"/>
-      <w:r>
-        <w:t xml:space="preserve"> matrix described in the paper satisfies Neumann condition.</w:t>
+        <w:t>n matrix described in the paper satisfies Neumann condition.</w:t>
       </w:r>
     </w:p>
     <w:p>
@@ -406,15 +320,7 @@
         <w:ind w:firstLine="210"/>
       </w:pPr>
       <w:r>
-        <w:t xml:space="preserve">We also build an Vector3 array of size (3 * triangle count) keeping all the values of </w:t>
-      </w:r>
-      <w:proofErr w:type="gramStart"/>
-      <w:r>
-        <w:t>cot(</w:t>
-      </w:r>
-      <w:proofErr w:type="gramEnd"/>
-      <w:r>
-        <w:t>angle) * opposite edge vector, in order to accelerate</w:t>
+        <w:t>We also build an Vector3 array of size (3 * triangle count) keeping all the values of cot(angle) * opposite edge vector, in order to accelerate</w:t>
       </w:r>
       <w:r>
         <w:t xml:space="preserve"> the calculation of divergence.</w:t>
@@ -433,13 +339,8 @@
       <w:r>
         <w:t xml:space="preserve">e skipped the </w:t>
       </w:r>
-      <w:proofErr w:type="spellStart"/>
-      <w:r>
-        <w:t>Cholesky</w:t>
-      </w:r>
-      <w:proofErr w:type="spellEnd"/>
-      <w:r>
-        <w:t xml:space="preserve"> </w:t>
+      <w:r>
+        <w:t xml:space="preserve">Cholesky </w:t>
       </w:r>
       <w:r>
         <w:t>decomposition</w:t>
@@ -454,23 +355,7 @@
         <w:t xml:space="preserve"> However, because of the numerical problems</w:t>
       </w:r>
       <w:r>
-        <w:t xml:space="preserve"> that we will explain afterwards, we finally implemented the </w:t>
-      </w:r>
-      <w:proofErr w:type="spellStart"/>
-      <w:r>
-        <w:t>Cholesky</w:t>
-      </w:r>
-      <w:proofErr w:type="spellEnd"/>
-      <w:r>
-        <w:t xml:space="preserve"> decomposition. It is applied on all </w:t>
-      </w:r>
-      <w:proofErr w:type="spellStart"/>
-      <w:r>
-        <w:t>precalculated</w:t>
-      </w:r>
-      <w:proofErr w:type="spellEnd"/>
-      <w:r>
-        <w:t xml:space="preserve"> matrices.</w:t>
+        <w:t xml:space="preserve"> that we will explain afterwards, we finally implemented the Cholesky decomposition. It is applied on all precalculated matrices.</w:t>
       </w:r>
     </w:p>
     <w:p>
@@ -522,20 +407,7 @@
         <w:t xml:space="preserve"> </w:t>
       </w:r>
       <w:r>
-        <w:t>(A-</w:t>
-      </w:r>
-      <w:proofErr w:type="spellStart"/>
-      <w:r>
-        <w:t>tLc</w:t>
-      </w:r>
-      <w:proofErr w:type="spellEnd"/>
-      <w:proofErr w:type="gramStart"/>
-      <w:r>
-        <w:t>)u</w:t>
-      </w:r>
-      <w:proofErr w:type="gramEnd"/>
-      <w:r>
-        <w:t xml:space="preserve"> = delta(</w:t>
+        <w:t>(A-tLc)u = delta(</w:t>
       </w:r>
       <w:r>
         <w:t>source</w:t>
@@ -584,15 +456,7 @@
         <w:ind w:firstLineChars="0"/>
       </w:pPr>
       <w:r>
-        <w:t xml:space="preserve">Calculate the distance field Phi by solving the Poisson equation </w:t>
-      </w:r>
-      <w:proofErr w:type="spellStart"/>
-      <w:r>
-        <w:t>LcPhi</w:t>
-      </w:r>
-      <w:proofErr w:type="spellEnd"/>
-      <w:r>
-        <w:t xml:space="preserve"> = DivX</w:t>
+        <w:t>Calculate the distance field Phi by solving the Poisson equation LcPhi = DivX</w:t>
       </w:r>
     </w:p>
     <w:p>
@@ -605,15 +469,7 @@
         <w:ind w:firstLineChars="0"/>
       </w:pPr>
       <w:r>
-        <w:t xml:space="preserve">We then calculate the gradient of the distance field </w:t>
-      </w:r>
-      <w:proofErr w:type="spellStart"/>
-      <w:r>
-        <w:t>gradPhi</w:t>
-      </w:r>
-      <w:proofErr w:type="spellEnd"/>
-      <w:r>
-        <w:t xml:space="preserve"> on every triangle </w:t>
+        <w:t xml:space="preserve">We then calculate the gradient of the distance field gradPhi on every triangle </w:t>
       </w:r>
       <w:r>
         <w:t xml:space="preserve">which can be used </w:t>
@@ -634,32 +490,10 @@
         <w:rPr>
           <w:rFonts w:hint="eastAsia"/>
         </w:rPr>
-        <w:t xml:space="preserve">without </w:t>
-      </w:r>
-      <w:proofErr w:type="spellStart"/>
-      <w:r>
-        <w:rPr>
-          <w:rFonts w:hint="eastAsia"/>
-        </w:rPr>
-        <w:t>Cholesky</w:t>
-      </w:r>
-      <w:proofErr w:type="spellEnd"/>
-      <w:r>
-        <w:rPr>
-          <w:rFonts w:hint="eastAsia"/>
-        </w:rPr>
-        <w:t xml:space="preserve"> decomposition, we used</w:t>
-      </w:r>
-      <w:r>
-        <w:t xml:space="preserve"> </w:t>
-      </w:r>
-      <w:proofErr w:type="spellStart"/>
-      <w:r>
-        <w:t>LinCG</w:t>
-      </w:r>
-      <w:proofErr w:type="spellEnd"/>
-      <w:r>
-        <w:t xml:space="preserve"> (Linear Conjugate Gradient) solver to solve linear equations. This</w:t>
+        <w:t>without Cholesky decomposition, we used</w:t>
+      </w:r>
+      <w:r>
+        <w:t xml:space="preserve"> LinCG (Linear Conjugate Gradient) solver to solve linear equations. This</w:t>
       </w:r>
       <w:r>
         <w:t xml:space="preserve"> solver </w:t>
@@ -686,15 +520,7 @@
     <w:p/>
     <w:p>
       <w:r>
-        <w:t xml:space="preserve">However, from the result we obtained, we observed that </w:t>
-      </w:r>
-      <w:proofErr w:type="spellStart"/>
-      <w:r>
-        <w:t>LinCG</w:t>
-      </w:r>
-      <w:proofErr w:type="spellEnd"/>
-      <w:r>
-        <w:t xml:space="preserve"> solver is sensible to numerical errors. The solution of the heat equation contains values ranging</w:t>
+        <w:t>However, from the result we obtained, we observed that LinCG solver is sensible to numerical errors. The solution of the heat equation contains values ranging</w:t>
       </w:r>
       <w:r>
         <w:t xml:space="preserve"> from 1 to</w:t>
@@ -703,15 +529,7 @@
         <w:t xml:space="preserve"> 10^-20</w:t>
       </w:r>
       <w:r>
-        <w:t xml:space="preserve"> or smaller. The longer the distance to the source, the smaller the heat value is. </w:t>
-      </w:r>
-      <w:proofErr w:type="spellStart"/>
-      <w:r>
-        <w:t>LinCG</w:t>
-      </w:r>
-      <w:proofErr w:type="spellEnd"/>
-      <w:r>
-        <w:t xml:space="preserve"> returns values </w:t>
+        <w:t xml:space="preserve"> or smaller. The longer the distance to the source, the smaller the heat value is. LinCG returns values </w:t>
       </w:r>
       <w:r>
         <w:t xml:space="preserve">of </w:t>
@@ -726,15 +544,7 @@
     <w:p/>
     <w:p>
       <w:r>
-        <w:t xml:space="preserve">Therefore, we chose to implement the </w:t>
-      </w:r>
-      <w:proofErr w:type="spellStart"/>
-      <w:r>
-        <w:t>Cholesky</w:t>
-      </w:r>
-      <w:proofErr w:type="spellEnd"/>
-      <w:r>
-        <w:t xml:space="preserve"> decomposition of matrices. </w:t>
+        <w:t xml:space="preserve">Therefore, we chose to implement the Cholesky decomposition of matrices. </w:t>
       </w:r>
       <w:r>
         <w:t xml:space="preserve">It consists of decomposing a symmetric positive matrix M into LL^T, where L is a lower triangular matrix. This means </w:t>
@@ -743,20 +553,7 @@
         <w:t>the</w:t>
       </w:r>
       <w:r>
-        <w:t xml:space="preserve"> linear equation </w:t>
-      </w:r>
-      <w:proofErr w:type="spellStart"/>
-      <w:r>
-        <w:t>LL^</w:t>
-      </w:r>
-      <w:proofErr w:type="gramStart"/>
-      <w:r>
-        <w:t>Tx</w:t>
-      </w:r>
-      <w:proofErr w:type="spellEnd"/>
-      <w:proofErr w:type="gramEnd"/>
-      <w:r>
-        <w:t xml:space="preserve"> = y becomes two basic triangular systems, that can be solved by </w:t>
+        <w:t xml:space="preserve"> linear equation LL^Tx = y becomes two basic triangular systems, that can be solved by </w:t>
       </w:r>
       <w:r>
         <w:t>simple substitution. This improve</w:t>
@@ -792,21 +589,13 @@
         <w:t>regularization term</w:t>
       </w:r>
       <w:r>
-        <w:t xml:space="preserve"> to the diagonal entries of the </w:t>
-      </w:r>
-      <w:proofErr w:type="spellStart"/>
-      <w:r>
-        <w:t>laplaci</w:t>
+        <w:t xml:space="preserve"> to the diagonal entries of the laplaci</w:t>
       </w:r>
       <w:r>
         <w:t>a</w:t>
       </w:r>
       <w:r>
-        <w:t>n</w:t>
-      </w:r>
-      <w:proofErr w:type="spellEnd"/>
-      <w:r>
-        <w:t xml:space="preserve"> matrix</w:t>
+        <w:t>n matrix</w:t>
       </w:r>
       <w:r>
         <w:t xml:space="preserve"> to get strict positive-definiteness (needed for ALGLIB).</w:t>
@@ -839,15 +628,7 @@
         <w:t>We also tried calculating the geodesics o</w:t>
       </w:r>
       <w:r>
-        <w:t xml:space="preserve">n surfaces when multiple vertices are marked as sources. However, by simply changing the initial heat vector to delta(sources) we generates incorrect heat field and distance field – the solved heat field </w:t>
-      </w:r>
-      <w:proofErr w:type="spellStart"/>
-      <w:r>
-        <w:t>ut</w:t>
-      </w:r>
-      <w:proofErr w:type="spellEnd"/>
-      <w:r>
-        <w:t xml:space="preserve"> cannot guarantee equal values at each source vertex, and thus not every source vertex has a distance of zero. Typically, the </w:t>
+        <w:t xml:space="preserve">n surfaces when multiple vertices are marked as sources. However, by simply changing the initial heat vector to delta(sources) we generates incorrect heat field and distance field – the solved heat field ut cannot guarantee equal values at each source vertex, and thus not every source vertex has a distance of zero. Typically, the </w:t>
       </w:r>
       <w:r>
         <w:t>vertex</w:t>
@@ -861,30 +642,12 @@
     </w:p>
     <w:p>
       <w:r>
-        <w:t>[</w:t>
-      </w:r>
-      <w:proofErr w:type="spellStart"/>
-      <w:proofErr w:type="gramStart"/>
-      <w:r>
-        <w:t>tuuuuuuuuuuuuuuuuuuuuuuuu</w:t>
-      </w:r>
-      <w:proofErr w:type="spellEnd"/>
-      <w:proofErr w:type="gramEnd"/>
-      <w:r>
-        <w:t>]</w:t>
-      </w:r>
-    </w:p>
-    <w:p>
-      <w:r>
-        <w:t xml:space="preserve">We solved this by imposing the constraints </w:t>
-      </w:r>
-      <w:proofErr w:type="spellStart"/>
-      <w:r>
-        <w:t>ut</w:t>
-      </w:r>
-      <w:proofErr w:type="spellEnd"/>
-      <w:r>
-        <w:t xml:space="preserve"> = 1 at every source</w:t>
+        <w:t>[tuuuuuuuuuuuuuuuuuuuuuuuu]</w:t>
+      </w:r>
+    </w:p>
+    <w:p>
+      <w:r>
+        <w:t>We solved this by imposing the constraints ut = 1 at every source</w:t>
       </w:r>
       <w:r>
         <w:t xml:space="preserve"> vertex</w:t>
@@ -910,17 +673,7 @@
     </w:p>
     <w:p>
       <w:r>
-        <w:t>[</w:t>
-      </w:r>
-      <w:proofErr w:type="spellStart"/>
-      <w:proofErr w:type="gramStart"/>
-      <w:r>
-        <w:t>tuuuuuuuuuuuuuuuuuuuuuuu</w:t>
-      </w:r>
-      <w:proofErr w:type="spellEnd"/>
-      <w:proofErr w:type="gramEnd"/>
-      <w:r>
-        <w:t>]</w:t>
+        <w:t>[tuuuuuuuuuuuuuuuuuuuuuuu]</w:t>
       </w:r>
     </w:p>
     <w:p>
@@ -932,37 +685,13 @@
         <w:t xml:space="preserve">related to the source. </w:t>
       </w:r>
       <w:r>
-        <w:t xml:space="preserve">For </w:t>
-      </w:r>
-      <w:proofErr w:type="spellStart"/>
-      <w:r>
-        <w:t>exemple</w:t>
-      </w:r>
-      <w:proofErr w:type="spellEnd"/>
-      <w:r>
-        <w:t xml:space="preserve">, to have </w:t>
-      </w:r>
-      <w:proofErr w:type="spellStart"/>
-      <w:r>
-        <w:t>ut</w:t>
-      </w:r>
-      <w:proofErr w:type="spellEnd"/>
-      <w:r>
-        <w:t xml:space="preserve"> = 1 at the source we put 1 at the diagonal entries of the sources, and 0 </w:t>
+        <w:t xml:space="preserve">For exemple, to have ut = 1 at the source we put 1 at the diagonal entries of the sources, and 0 </w:t>
       </w:r>
       <w:r>
         <w:t>everywhere else in the same lines and columns. We then compensate the terms we deleted by adding an additional vector at the right side of the equation. Because of this,</w:t>
       </w:r>
       <w:r>
-        <w:t xml:space="preserve"> the </w:t>
-      </w:r>
-      <w:proofErr w:type="spellStart"/>
-      <w:r>
-        <w:t>Cholesky</w:t>
-      </w:r>
-      <w:proofErr w:type="spellEnd"/>
-      <w:r>
-        <w:t xml:space="preserve"> decomposition need to be carried out each time we change the source</w:t>
+        <w:t xml:space="preserve"> the Cholesky decomposition need to be carried out each time we change the source</w:t>
       </w:r>
       <w:r>
         <w:t>. This slows down the calculation a lot.</w:t>
@@ -996,17 +725,58 @@
     </w:p>
     <w:p/>
     <w:p>
-      <w:r>
-        <w:t xml:space="preserve">We </w:t>
-      </w:r>
-      <w:r>
-        <w:t>visualized this process by moving a</w:t>
-      </w:r>
-      <w:r>
-        <w:t xml:space="preserve"> walking man</w:t>
-      </w:r>
-      <w:r>
-        <w:t xml:space="preserve"> on the surface of the mesh</w:t>
+      <w:pPr>
+        <w:rPr>
+          <w:rFonts w:hint="eastAsia"/>
+        </w:rPr>
+      </w:pPr>
+      <w:r>
+        <w:t xml:space="preserve">We visualized this process by moving a walking man on the surface of the mesh. </w:t>
+      </w:r>
+      <w:r>
+        <w:t>His</w:t>
+      </w:r>
+      <w:r>
+        <w:t xml:space="preserve"> position is defined by barycentric coordinates of the triangle he is standing on</w:t>
+      </w:r>
+      <w:r>
+        <w:t xml:space="preserve">. The distance gradient on it is also converted to </w:t>
+      </w:r>
+      <w:r>
+        <w:t>barycentric coordinates</w:t>
+      </w:r>
+      <w:r>
+        <w:t xml:space="preserve">, but </w:t>
+      </w:r>
+      <w:r>
+        <w:t>with a sum of 0 (</w:t>
+      </w:r>
+      <w:r>
+        <w:t xml:space="preserve">In this way, we can </w:t>
+      </w:r>
+      <w:r>
+        <w:t>add it</w:t>
+      </w:r>
+      <w:r>
+        <w:t xml:space="preserve"> to the position coordinates and still get a barycentric coordinate with a sum of 1)</w:t>
+      </w:r>
+      <w:r>
+        <w:t xml:space="preserve">. </w:t>
+      </w:r>
+      <w:r>
+        <w:t>A walk function takes a distance as its argument and</w:t>
+      </w:r>
+      <w:r>
+        <w:t xml:space="preserve"> </w:t>
+      </w:r>
+      <w:r>
+        <w:t xml:space="preserve">first </w:t>
+      </w:r>
+      <w:r>
+        <w:t>moves</w:t>
+      </w:r>
+      <w:r>
+        <w:t xml:space="preserve"> on the triangle on which he is standing</w:t>
       </w:r>
       <w:r>
         <w:t>.</w:t>
@@ -1015,35 +785,20 @@
         <w:t xml:space="preserve"> </w:t>
       </w:r>
       <w:r>
-        <w:t>His</w:t>
-      </w:r>
-      <w:r>
-        <w:t xml:space="preserve"> position is defined</w:t>
-      </w:r>
-      <w:r>
-        <w:t xml:space="preserve"> by </w:t>
-      </w:r>
-      <w:proofErr w:type="spellStart"/>
-      <w:r>
-        <w:t>barycentric</w:t>
-      </w:r>
-      <w:proofErr w:type="spellEnd"/>
-      <w:r>
-        <w:t xml:space="preserve"> coordinates of the triangle he is standing on</w:t>
-      </w:r>
-      <w:r>
-        <w:t xml:space="preserve">. A walk function takes a distance as its argument and first </w:t>
-      </w:r>
-      <w:r>
-        <w:t>applies</w:t>
-      </w:r>
-      <w:r>
-        <w:t xml:space="preserve"> on the triangle on which he is standing and then recursively calls itself at the next triangle he comes across, until walking the given distance or reaching the source.</w:t>
-      </w:r>
-    </w:p>
-    <w:p>
-      <w:bookmarkStart w:id="0" w:name="_GoBack"/>
-      <w:bookmarkEnd w:id="0"/>
+        <w:t>By finding the first coordinate that reaches zero we find the edge the man will come across.</w:t>
+      </w:r>
+      <w:r>
+        <w:t xml:space="preserve"> It</w:t>
+      </w:r>
+      <w:r>
+        <w:t xml:space="preserve"> then recursively calls itself at the next triangle he</w:t>
+      </w:r>
+      <w:r>
+        <w:t xml:space="preserve"> enters</w:t>
+      </w:r>
+      <w:r>
+        <w:t>, until walking the given distance or reaching the source.</w:t>
+      </w:r>
     </w:p>
     <w:p/>
     <w:p>
@@ -1054,6 +809,12 @@
         <w:t xml:space="preserve"> </w:t>
       </w:r>
       <w:r>
+        <w:t>however</w:t>
+      </w:r>
+      <w:r>
+        <w:t xml:space="preserve"> </w:t>
+      </w:r>
+      <w:r>
         <w:t>2</w:t>
       </w:r>
       <w:r>
@@ -1063,7 +824,7 @@
         <w:t>s</w:t>
       </w:r>
       <w:r>
-        <w:t xml:space="preserve"> however</w:t>
+        <w:t xml:space="preserve"> to consider</w:t>
       </w:r>
       <w:r>
         <w:t xml:space="preserve">: </w:t>
@@ -1077,9 +838,6 @@
           <w:numId w:val="3"/>
         </w:numPr>
         <w:ind w:firstLineChars="0"/>
-        <w:rPr>
-          <w:rFonts w:hint="eastAsia"/>
-        </w:rPr>
       </w:pPr>
       <w:r>
         <w:t>T</w:t>
@@ -1123,6 +881,122 @@
       </w:r>
     </w:p>
     <w:p/>
+    <w:p>
+      <w:pPr>
+        <w:rPr>
+          <w:rFonts w:hint="eastAsia"/>
+        </w:rPr>
+      </w:pPr>
+      <w:r>
+        <w:rPr>
+          <w:rFonts w:hint="eastAsia"/>
+        </w:rPr>
+        <w:t>Mapping</w:t>
+      </w:r>
+    </w:p>
+    <w:p>
+      <w:r>
+        <w:t>In order t</w:t>
+      </w:r>
+      <w:r>
+        <w:t>o better visualize the distance field, we chose to map a striped texture onto the surface of the mesh. It is actually quite simple: We create some striped textures</w:t>
+      </w:r>
+      <w:r>
+        <w:t xml:space="preserve"> with color gradient</w:t>
+      </w:r>
+      <w:r>
+        <w:t xml:space="preserve"> that are only one pixel tall</w:t>
+      </w:r>
+      <w:r>
+        <w:t>, assign it to the mesh</w:t>
+      </w:r>
+      <w:r>
+        <w:t xml:space="preserve">, and </w:t>
+      </w:r>
+      <w:r>
+        <w:t xml:space="preserve">for each vertex </w:t>
+      </w:r>
+      <w:r>
+        <w:t xml:space="preserve">we set the </w:t>
+      </w:r>
+      <w:r>
+        <w:t>U value of its</w:t>
+      </w:r>
+      <w:r>
+        <w:t xml:space="preserve"> </w:t>
+      </w:r>
+      <w:r>
+        <w:t>UV coordinates</w:t>
+      </w:r>
+      <w:r>
+        <w:t xml:space="preserve"> to its distance to the source. </w:t>
+      </w:r>
+      <w:r>
+        <w:t>And that’</w:t>
+      </w:r>
+      <w:r>
+        <w:t>s it!</w:t>
+      </w:r>
+      <w:r>
+        <w:t xml:space="preserve"> </w:t>
+      </w:r>
+      <w:r>
+        <w:t>When rendering the texture, e</w:t>
+      </w:r>
+      <w:r>
+        <w:t xml:space="preserve">ach point on a triangle has its U coordinate interpolated from the 3 vertices of the triangle, and it is exactly the interpolated distance of this point – so it will be colored by the pixel </w:t>
+      </w:r>
+      <w:r>
+        <w:t xml:space="preserve">of the striped texture </w:t>
+      </w:r>
+      <w:r>
+        <w:t>representing this distance.</w:t>
+      </w:r>
+    </w:p>
+    <w:p>
+      <w:r>
+        <w:t>To make it even better, in addition to the main texture, we also apply</w:t>
+      </w:r>
+      <w:r>
+        <w:t xml:space="preserve"> generated normal map, specular map and emission map</w:t>
+      </w:r>
+      <w:r>
+        <w:t xml:space="preserve"> to each model,</w:t>
+      </w:r>
+      <w:r>
+        <w:t xml:space="preserve"> </w:t>
+      </w:r>
+      <w:r>
+        <w:t xml:space="preserve">making it </w:t>
+      </w:r>
+      <w:r>
+        <w:t>especially</w:t>
+      </w:r>
+      <w:r>
+        <w:t xml:space="preserve"> realistic. We just need to set the tangent vector of each vertex to the average distance gradient on it to make the normal map work.</w:t>
+      </w:r>
+    </w:p>
+    <w:p/>
+    <w:p>
+      <w:r>
+        <w:t>Dijkstra</w:t>
+      </w:r>
+    </w:p>
+    <w:p>
+      <w:pPr>
+        <w:rPr>
+          <w:rFonts w:hint="eastAsia"/>
+        </w:rPr>
+      </w:pPr>
+      <w:r>
+        <w:t>We implemented a simple Dijkstra shortest path algorithm on the graph made by the vertices and edges of the mesh. This allows us to easily create a line of source vertices connecting 2 selected vertices (In the demo, press shift and click on the surface of the mesh</w:t>
+      </w:r>
+      <w:bookmarkStart w:id="0" w:name="_GoBack"/>
+      <w:bookmarkEnd w:id="0"/>
+      <w:r>
+        <w:t>).</w:t>
+      </w:r>
+    </w:p>
     <w:sectPr>
       <w:pgSz w:w="11906" w:h="16838"/>
       <w:pgMar w:top="1440" w:right="1800" w:bottom="1440" w:left="1800" w:header="851" w:footer="992" w:gutter="0"/>

</xml_diff>